<commit_message>
Update campaign graph scales and refine workspace settings
</commit_message>
<xml_diff>
--- a/Others/Hombrew/Mechanics/DnD Homebrew Lev up Milestones.docx
+++ b/Others/Hombrew/Mechanics/DnD Homebrew Lev up Milestones.docx
@@ -8,15 +8,6 @@
         <w:jc w:val="both"/>
         <w:rPr>
           <w:rFonts w:ascii="Yu Gothic Medium" w:eastAsia="Yu Gothic Medium" w:hAnsi="Yu Gothic Medium"/>
-        </w:rPr>
-      </w:pPr>
-    </w:p>
-    <w:p>
-      <w:pPr>
-        <w:spacing w:after="0" w:line="240" w:lineRule="auto"/>
-        <w:jc w:val="both"/>
-        <w:rPr>
-          <w:rFonts w:ascii="Yu Gothic Medium" w:eastAsia="Yu Gothic Medium" w:hAnsi="Yu Gothic Medium"/>
           <w:vanish/>
           <w:specVanish/>
         </w:rPr>
@@ -494,6 +485,8 @@
           <w:lang w:eastAsia="es-ES"/>
         </w:rPr>
       </w:pPr>
+      <w:bookmarkStart w:id="0" w:name="_GoBack"/>
+      <w:bookmarkEnd w:id="0"/>
       <w:r>
         <w:rPr>
           <w:rFonts w:ascii="Yu Gothic Medium" w:eastAsia="Yu Gothic Medium" w:hAnsi="Yu Gothic Medium" w:cs="Times New Roman"/>
@@ -940,8 +933,6 @@
           <w:rFonts w:ascii="Yu Gothic Medium" w:eastAsia="Yu Gothic Medium" w:hAnsi="Yu Gothic Medium"/>
         </w:rPr>
       </w:pPr>
-      <w:bookmarkStart w:id="0" w:name="_GoBack"/>
-      <w:bookmarkEnd w:id="0"/>
     </w:p>
     <w:sectPr>
       <w:pgSz w:w="11906" w:h="16838"/>
@@ -1591,6 +1582,9 @@
         <w:right w:w="108" w:type="dxa"/>
       </w:tblCellMar>
     </w:tblPr>
+    <w:trPr>
+      <w:hidden/>
+    </w:trPr>
   </w:style>
   <w:style w:type="numbering" w:default="1" w:styleId="Sinlista">
     <w:name w:val="No List"/>
@@ -1666,6 +1660,9 @@
         <w:right w:w="108" w:type="dxa"/>
       </w:tblCellMar>
     </w:tblPr>
+    <w:trPr>
+      <w:hidden/>
+    </w:trPr>
   </w:style>
   <w:style w:type="paragraph" w:styleId="Encabezado">
     <w:name w:val="header"/>
@@ -1925,6 +1922,9 @@
         <w:right w:w="108" w:type="dxa"/>
       </w:tblCellMar>
     </w:tblPr>
+    <w:trPr>
+      <w:hidden/>
+    </w:trPr>
   </w:style>
   <w:style w:type="numbering" w:default="1" w:styleId="Sinlista">
     <w:name w:val="No List"/>
@@ -2000,6 +2000,9 @@
         <w:right w:w="108" w:type="dxa"/>
       </w:tblCellMar>
     </w:tblPr>
+    <w:trPr>
+      <w:hidden/>
+    </w:trPr>
   </w:style>
   <w:style w:type="paragraph" w:styleId="Encabezado">
     <w:name w:val="header"/>
@@ -2349,7 +2352,7 @@
 </file>
 
 <file path=customXml/itemProps1.xml><?xml version="1.0" encoding="utf-8"?>
-<ds:datastoreItem xmlns:ds="http://schemas.openxmlformats.org/officeDocument/2006/customXml" ds:itemID="{49DA2E93-ED2E-4666-90BD-5DED4A0473D1}">
+<ds:datastoreItem xmlns:ds="http://schemas.openxmlformats.org/officeDocument/2006/customXml" ds:itemID="{D0F2F0E2-84F3-495E-8896-C10C13EE2488}">
   <ds:schemaRefs>
     <ds:schemaRef ds:uri="http://schemas.openxmlformats.org/officeDocument/2006/bibliography"/>
   </ds:schemaRefs>

</xml_diff>

<commit_message>
en storm island ark nvrnght campaign, avance of the lev progresion
</commit_message>
<xml_diff>
--- a/Others/Hombrew/Mechanics/DnD Homebrew Lev up Milestones.docx
+++ b/Others/Hombrew/Mechanics/DnD Homebrew Lev up Milestones.docx
@@ -485,434 +485,440 @@
           <w:lang w:eastAsia="es-ES"/>
         </w:rPr>
       </w:pPr>
+      <w:r>
+        <w:rPr>
+          <w:rFonts w:ascii="Yu Gothic Medium" w:eastAsia="Yu Gothic Medium" w:hAnsi="Yu Gothic Medium" w:cs="Times New Roman"/>
+          <w:b/>
+          <w:bCs/>
+          <w:sz w:val="24"/>
+          <w:szCs w:val="24"/>
+          <w:lang w:eastAsia="es-ES"/>
+        </w:rPr>
+        <w:lastRenderedPageBreak/>
+        <w:t xml:space="preserve">12. </w:t>
+      </w:r>
+      <w:r>
+        <w:rPr>
+          <w:rFonts w:ascii="Yu Gothic Medium" w:eastAsia="Yu Gothic Medium" w:hAnsi="Yu Gothic Medium" w:cs="Times New Roman"/>
+          <w:b/>
+          <w:bCs/>
+          <w:sz w:val="24"/>
+          <w:szCs w:val="24"/>
+          <w:lang w:eastAsia="es-ES"/>
+        </w:rPr>
+        <w:t>+4. +2 repartido.</w:t>
+      </w:r>
+      <w:r>
+        <w:rPr>
+          <w:rFonts w:ascii="Yu Gothic Medium" w:eastAsia="Yu Gothic Medium" w:hAnsi="Yu Gothic Medium" w:cs="Times New Roman"/>
+          <w:sz w:val="24"/>
+          <w:szCs w:val="24"/>
+          <w:lang w:eastAsia="es-ES"/>
+        </w:rPr>
+        <w:t xml:space="preserve"> Mejora general en habilidades intermedias de todas las ramas elegidas. Incremento menor en recursos clave como vida, energía o reducción de costos.</w:t>
+      </w:r>
+    </w:p>
+    <w:p>
+      <w:pPr>
+        <w:spacing w:after="0" w:line="240" w:lineRule="auto"/>
+        <w:rPr>
+          <w:rFonts w:ascii="Yu Gothic Medium" w:eastAsia="Yu Gothic Medium" w:hAnsi="Yu Gothic Medium" w:cs="Times New Roman"/>
+          <w:sz w:val="24"/>
+          <w:szCs w:val="24"/>
+          <w:lang w:eastAsia="es-ES"/>
+        </w:rPr>
+      </w:pPr>
+      <w:r>
+        <w:rPr>
+          <w:rFonts w:ascii="Yu Gothic Medium" w:eastAsia="Yu Gothic Medium" w:hAnsi="Yu Gothic Medium" w:cs="Times New Roman"/>
+          <w:b/>
+          <w:bCs/>
+          <w:sz w:val="24"/>
+          <w:szCs w:val="24"/>
+          <w:lang w:eastAsia="es-ES"/>
+        </w:rPr>
+        <w:t xml:space="preserve">13. </w:t>
+      </w:r>
+      <w:r>
+        <w:rPr>
+          <w:rFonts w:ascii="Yu Gothic Medium" w:eastAsia="Yu Gothic Medium" w:hAnsi="Yu Gothic Medium" w:cs="Times New Roman"/>
+          <w:b/>
+          <w:bCs/>
+          <w:sz w:val="24"/>
+          <w:szCs w:val="24"/>
+          <w:lang w:eastAsia="es-ES"/>
+        </w:rPr>
+        <w:t>+5. +1 a un stat.</w:t>
+      </w:r>
+      <w:r>
+        <w:rPr>
+          <w:rFonts w:ascii="Yu Gothic Medium" w:eastAsia="Yu Gothic Medium" w:hAnsi="Yu Gothic Medium" w:cs="Times New Roman"/>
+          <w:sz w:val="24"/>
+          <w:szCs w:val="24"/>
+          <w:lang w:eastAsia="es-ES"/>
+        </w:rPr>
+        <w:t xml:space="preserve"> Progreso avanzado en la rama principal. Obtienes un rasgo único que refleja tu experiencia dentro de la secta/familia, aunque no definitivo.</w:t>
+      </w:r>
+    </w:p>
+    <w:p>
+      <w:pPr>
+        <w:spacing w:after="0" w:line="240" w:lineRule="auto"/>
+        <w:rPr>
+          <w:rFonts w:ascii="Yu Gothic Medium" w:eastAsia="Yu Gothic Medium" w:hAnsi="Yu Gothic Medium" w:cs="Times New Roman"/>
+          <w:sz w:val="24"/>
+          <w:szCs w:val="24"/>
+          <w:lang w:eastAsia="es-ES"/>
+        </w:rPr>
+      </w:pPr>
+      <w:r>
+        <w:rPr>
+          <w:rFonts w:ascii="Yu Gothic Medium" w:eastAsia="Yu Gothic Medium" w:hAnsi="Yu Gothic Medium" w:cs="Times New Roman"/>
+          <w:b/>
+          <w:bCs/>
+          <w:sz w:val="24"/>
+          <w:szCs w:val="24"/>
+          <w:lang w:eastAsia="es-ES"/>
+        </w:rPr>
+        <w:t xml:space="preserve">14. </w:t>
+      </w:r>
+      <w:r>
+        <w:rPr>
+          <w:rFonts w:ascii="Yu Gothic Medium" w:eastAsia="Yu Gothic Medium" w:hAnsi="Yu Gothic Medium" w:cs="Times New Roman"/>
+          <w:b/>
+          <w:bCs/>
+          <w:sz w:val="24"/>
+          <w:szCs w:val="24"/>
+          <w:lang w:eastAsia="es-ES"/>
+        </w:rPr>
+        <w:t>+5. +1 a un stat.</w:t>
+      </w:r>
+      <w:r>
+        <w:rPr>
+          <w:rFonts w:ascii="Yu Gothic Medium" w:eastAsia="Yu Gothic Medium" w:hAnsi="Yu Gothic Medium" w:cs="Times New Roman"/>
+          <w:sz w:val="24"/>
+          <w:szCs w:val="24"/>
+          <w:lang w:eastAsia="es-ES"/>
+        </w:rPr>
+        <w:t xml:space="preserve"> Refinamiento en técnicas avanzadas de combate. Incremento leve en una habilidad clave de la rama principal. Segunda rama llega a nivel intermedio.</w:t>
+      </w:r>
+    </w:p>
+    <w:p>
+      <w:pPr>
+        <w:spacing w:after="0" w:line="240" w:lineRule="auto"/>
+        <w:rPr>
+          <w:rFonts w:ascii="Yu Gothic Medium" w:eastAsia="Yu Gothic Medium" w:hAnsi="Yu Gothic Medium" w:cs="Times New Roman"/>
+          <w:sz w:val="24"/>
+          <w:szCs w:val="24"/>
+          <w:lang w:eastAsia="es-ES"/>
+        </w:rPr>
+      </w:pPr>
+      <w:r>
+        <w:rPr>
+          <w:rFonts w:ascii="Yu Gothic Medium" w:eastAsia="Yu Gothic Medium" w:hAnsi="Yu Gothic Medium" w:cs="Times New Roman"/>
+          <w:b/>
+          <w:bCs/>
+          <w:sz w:val="24"/>
+          <w:szCs w:val="24"/>
+          <w:lang w:eastAsia="es-ES"/>
+        </w:rPr>
+        <w:t xml:space="preserve">15. </w:t>
+      </w:r>
+      <w:r>
+        <w:rPr>
+          <w:rFonts w:ascii="Yu Gothic Medium" w:eastAsia="Yu Gothic Medium" w:hAnsi="Yu Gothic Medium" w:cs="Times New Roman"/>
+          <w:b/>
+          <w:bCs/>
+          <w:sz w:val="24"/>
+          <w:szCs w:val="24"/>
+          <w:lang w:eastAsia="es-ES"/>
+        </w:rPr>
+        <w:t>+5. +1 a un stat.</w:t>
+      </w:r>
+      <w:r>
+        <w:rPr>
+          <w:rFonts w:ascii="Yu Gothic Medium" w:eastAsia="Yu Gothic Medium" w:hAnsi="Yu Gothic Medium" w:cs="Times New Roman"/>
+          <w:sz w:val="24"/>
+          <w:szCs w:val="24"/>
+          <w:lang w:eastAsia="es-ES"/>
+        </w:rPr>
+        <w:t xml:space="preserve"> Acceso limitado a habilidades avanzadas en la rama principal. Incremento significativo en estadísticas clave (vida, daño, resistencia).</w:t>
+      </w:r>
+    </w:p>
+    <w:p>
+      <w:pPr>
+        <w:spacing w:after="0" w:line="240" w:lineRule="auto"/>
+        <w:rPr>
+          <w:rFonts w:ascii="Yu Gothic Medium" w:eastAsia="Yu Gothic Medium" w:hAnsi="Yu Gothic Medium" w:cs="Times New Roman"/>
+          <w:sz w:val="24"/>
+          <w:szCs w:val="24"/>
+          <w:lang w:eastAsia="es-ES"/>
+        </w:rPr>
+      </w:pPr>
+      <w:r>
+        <w:rPr>
+          <w:rFonts w:ascii="Yu Gothic Medium" w:eastAsia="Yu Gothic Medium" w:hAnsi="Yu Gothic Medium" w:cs="Times New Roman"/>
+          <w:b/>
+          <w:bCs/>
+          <w:sz w:val="24"/>
+          <w:szCs w:val="24"/>
+          <w:lang w:eastAsia="es-ES"/>
+        </w:rPr>
+        <w:t xml:space="preserve">16. </w:t>
+      </w:r>
+      <w:r>
+        <w:rPr>
+          <w:rFonts w:ascii="Yu Gothic Medium" w:eastAsia="Yu Gothic Medium" w:hAnsi="Yu Gothic Medium" w:cs="Times New Roman"/>
+          <w:b/>
+          <w:bCs/>
+          <w:sz w:val="24"/>
+          <w:szCs w:val="24"/>
+          <w:lang w:eastAsia="es-ES"/>
+        </w:rPr>
+        <w:t>+5. +2 repartido.</w:t>
+      </w:r>
+      <w:r>
+        <w:rPr>
+          <w:rFonts w:ascii="Yu Gothic Medium" w:eastAsia="Yu Gothic Medium" w:hAnsi="Yu Gothic Medium" w:cs="Times New Roman"/>
+          <w:sz w:val="24"/>
+          <w:szCs w:val="24"/>
+          <w:lang w:eastAsia="es-ES"/>
+        </w:rPr>
+        <w:t xml:space="preserve"> Sincronización moderada entre ramas elegidas. Obtienes una mejora significativa en una habilidad clave de la rama principal.</w:t>
+      </w:r>
+    </w:p>
+    <w:p>
+      <w:pPr>
+        <w:spacing w:after="0" w:line="240" w:lineRule="auto"/>
+        <w:rPr>
+          <w:rFonts w:ascii="Yu Gothic Medium" w:eastAsia="Yu Gothic Medium" w:hAnsi="Yu Gothic Medium" w:cs="Times New Roman"/>
+          <w:sz w:val="24"/>
+          <w:szCs w:val="24"/>
+          <w:lang w:eastAsia="es-ES"/>
+        </w:rPr>
+      </w:pPr>
+      <w:r>
+        <w:rPr>
+          <w:rFonts w:ascii="Yu Gothic Medium" w:eastAsia="Yu Gothic Medium" w:hAnsi="Yu Gothic Medium" w:cs="Times New Roman"/>
+          <w:b/>
+          <w:bCs/>
+          <w:sz w:val="24"/>
+          <w:szCs w:val="24"/>
+          <w:lang w:eastAsia="es-ES"/>
+        </w:rPr>
+        <w:t xml:space="preserve">17. </w:t>
+      </w:r>
+      <w:r>
+        <w:rPr>
+          <w:rFonts w:ascii="Yu Gothic Medium" w:eastAsia="Yu Gothic Medium" w:hAnsi="Yu Gothic Medium" w:cs="Times New Roman"/>
+          <w:b/>
+          <w:bCs/>
+          <w:sz w:val="24"/>
+          <w:szCs w:val="24"/>
+          <w:lang w:eastAsia="es-ES"/>
+        </w:rPr>
+        <w:t>+6. +1 a un stat.</w:t>
+      </w:r>
+      <w:r>
+        <w:rPr>
+          <w:rFonts w:ascii="Yu Gothic Medium" w:eastAsia="Yu Gothic Medium" w:hAnsi="Yu Gothic Medium" w:cs="Times New Roman"/>
+          <w:sz w:val="24"/>
+          <w:szCs w:val="24"/>
+          <w:lang w:eastAsia="es-ES"/>
+        </w:rPr>
+        <w:t xml:space="preserve"> Poder avanzado en la rama principal. Sin acceso todavía a técnicas definitivas o habilidades épicas. Incremento notable en resistencia y efectividad.</w:t>
+      </w:r>
+    </w:p>
+    <w:p>
+      <w:pPr>
+        <w:spacing w:after="0" w:line="240" w:lineRule="auto"/>
+        <w:rPr>
+          <w:rFonts w:ascii="Yu Gothic Medium" w:eastAsia="Yu Gothic Medium" w:hAnsi="Yu Gothic Medium" w:cs="Times New Roman"/>
+          <w:sz w:val="24"/>
+          <w:szCs w:val="24"/>
+          <w:lang w:eastAsia="es-ES"/>
+        </w:rPr>
+      </w:pPr>
+      <w:r>
+        <w:rPr>
+          <w:rFonts w:ascii="Yu Gothic Medium" w:eastAsia="Yu Gothic Medium" w:hAnsi="Yu Gothic Medium" w:cs="Times New Roman"/>
+          <w:b/>
+          <w:bCs/>
+          <w:sz w:val="24"/>
+          <w:szCs w:val="24"/>
+          <w:lang w:eastAsia="es-ES"/>
+        </w:rPr>
+        <w:t xml:space="preserve">18. </w:t>
+      </w:r>
+      <w:r>
+        <w:rPr>
+          <w:rFonts w:ascii="Yu Gothic Medium" w:eastAsia="Yu Gothic Medium" w:hAnsi="Yu Gothic Medium" w:cs="Times New Roman"/>
+          <w:b/>
+          <w:bCs/>
+          <w:sz w:val="24"/>
+          <w:szCs w:val="24"/>
+          <w:lang w:eastAsia="es-ES"/>
+        </w:rPr>
+        <w:t>+6. +1 a un stat.</w:t>
+      </w:r>
+      <w:r>
+        <w:rPr>
+          <w:rFonts w:ascii="Yu Gothic Medium" w:eastAsia="Yu Gothic Medium" w:hAnsi="Yu Gothic Medium" w:cs="Times New Roman"/>
+          <w:sz w:val="24"/>
+          <w:szCs w:val="24"/>
+          <w:lang w:eastAsia="es-ES"/>
+        </w:rPr>
+        <w:t xml:space="preserve"> Refinamiento en habilidades avanzadas. Incremento moderado en habilidades de ramas secundarias. Ganas acceso a técnicas de nivel alto en la rama principal.</w:t>
+      </w:r>
+    </w:p>
+    <w:p>
+      <w:pPr>
+        <w:spacing w:after="0" w:line="240" w:lineRule="auto"/>
+        <w:rPr>
+          <w:rFonts w:ascii="Yu Gothic Medium" w:eastAsia="Yu Gothic Medium" w:hAnsi="Yu Gothic Medium" w:cs="Times New Roman"/>
+          <w:sz w:val="24"/>
+          <w:szCs w:val="24"/>
+          <w:lang w:eastAsia="es-ES"/>
+        </w:rPr>
+      </w:pPr>
+      <w:r>
+        <w:rPr>
+          <w:rFonts w:ascii="Yu Gothic Medium" w:eastAsia="Yu Gothic Medium" w:hAnsi="Yu Gothic Medium" w:cs="Times New Roman"/>
+          <w:b/>
+          <w:bCs/>
+          <w:sz w:val="24"/>
+          <w:szCs w:val="24"/>
+          <w:lang w:eastAsia="es-ES"/>
+        </w:rPr>
+        <w:t xml:space="preserve">19. </w:t>
+      </w:r>
+      <w:r>
+        <w:rPr>
+          <w:rFonts w:ascii="Yu Gothic Medium" w:eastAsia="Yu Gothic Medium" w:hAnsi="Yu Gothic Medium" w:cs="Times New Roman"/>
+          <w:b/>
+          <w:bCs/>
+          <w:sz w:val="24"/>
+          <w:szCs w:val="24"/>
+          <w:lang w:eastAsia="es-ES"/>
+        </w:rPr>
+        <w:t>+6. +1 a un stat.</w:t>
+      </w:r>
+      <w:r>
+        <w:rPr>
+          <w:rFonts w:ascii="Yu Gothic Medium" w:eastAsia="Yu Gothic Medium" w:hAnsi="Yu Gothic Medium" w:cs="Times New Roman"/>
+          <w:sz w:val="24"/>
+          <w:szCs w:val="24"/>
+          <w:lang w:eastAsia="es-ES"/>
+        </w:rPr>
+        <w:t xml:space="preserve"> Dominio avanzado en todas las ramas elegidas. Obtienes un rasgo exclusivo que representa tu crecimiento dentro de la secta/familia, pero no definitivo.</w:t>
+      </w:r>
+    </w:p>
+    <w:p>
+      <w:pPr>
+        <w:spacing w:after="0" w:line="240" w:lineRule="auto"/>
+        <w:jc w:val="both"/>
+        <w:rPr>
+          <w:rFonts w:ascii="Yu Gothic Medium" w:eastAsia="Yu Gothic Medium" w:hAnsi="Yu Gothic Medium"/>
+        </w:rPr>
+      </w:pPr>
+      <w:r>
+        <w:rPr>
+          <w:rFonts w:ascii="Yu Gothic Medium" w:eastAsia="Yu Gothic Medium" w:hAnsi="Yu Gothic Medium" w:cs="Times New Roman"/>
+          <w:b/>
+          <w:bCs/>
+          <w:sz w:val="24"/>
+          <w:szCs w:val="24"/>
+          <w:lang w:eastAsia="es-ES"/>
+        </w:rPr>
+        <w:t xml:space="preserve">20. </w:t>
+      </w:r>
+      <w:r>
+        <w:rPr>
+          <w:rFonts w:ascii="Yu Gothic Medium" w:eastAsia="Yu Gothic Medium" w:hAnsi="Yu Gothic Medium" w:cs="Times New Roman"/>
+          <w:b/>
+          <w:bCs/>
+          <w:sz w:val="24"/>
+          <w:szCs w:val="24"/>
+          <w:lang w:eastAsia="es-ES"/>
+        </w:rPr>
+        <w:t>+6. +2 repartido.</w:t>
+      </w:r>
+      <w:r>
+        <w:rPr>
+          <w:rFonts w:ascii="Yu Gothic Medium" w:eastAsia="Yu Gothic Medium" w:hAnsi="Yu Gothic Medium" w:cs="Times New Roman"/>
+          <w:sz w:val="24"/>
+          <w:szCs w:val="24"/>
+          <w:lang w:eastAsia="es-ES"/>
+        </w:rPr>
+        <w:t xml:space="preserve"> Primer acceso a habilidades definitivas de la rama principal. Representa el reconocimiento dentro de la secta/familia, pero sin alcanzar un poder absoluto.</w:t>
+      </w:r>
+    </w:p>
+    <w:p>
+      <w:pPr>
+        <w:spacing w:after="0" w:line="240" w:lineRule="auto"/>
+        <w:ind w:left="360"/>
+        <w:jc w:val="both"/>
+        <w:rPr>
+          <w:rFonts w:ascii="Yu Gothic Medium" w:eastAsia="Yu Gothic Medium" w:hAnsi="Yu Gothic Medium"/>
+        </w:rPr>
+      </w:pPr>
+    </w:p>
+    <w:p>
+      <w:pPr>
+        <w:spacing w:after="0" w:line="240" w:lineRule="auto"/>
+        <w:ind w:left="360"/>
+        <w:jc w:val="both"/>
+        <w:rPr>
+          <w:rFonts w:ascii="Yu Gothic Medium" w:eastAsia="Yu Gothic Medium" w:hAnsi="Yu Gothic Medium"/>
+        </w:rPr>
+      </w:pPr>
+    </w:p>
+    <w:p>
+      <w:pPr>
+        <w:spacing w:after="0" w:line="240" w:lineRule="auto"/>
+        <w:ind w:left="360"/>
+        <w:jc w:val="both"/>
+        <w:rPr>
+          <w:rFonts w:ascii="Yu Gothic Medium" w:eastAsia="Yu Gothic Medium" w:hAnsi="Yu Gothic Medium"/>
+        </w:rPr>
+      </w:pPr>
+    </w:p>
+    <w:p>
+      <w:pPr>
+        <w:spacing w:after="0" w:line="240" w:lineRule="auto"/>
+        <w:ind w:left="360"/>
+        <w:jc w:val="both"/>
+        <w:rPr>
+          <w:rFonts w:ascii="Yu Gothic Medium" w:eastAsia="Yu Gothic Medium" w:hAnsi="Yu Gothic Medium"/>
+        </w:rPr>
+      </w:pPr>
+    </w:p>
+    <w:p>
+      <w:pPr>
+        <w:spacing w:after="0" w:line="240" w:lineRule="auto"/>
+        <w:ind w:left="360"/>
+        <w:jc w:val="both"/>
+        <w:rPr>
+          <w:rFonts w:ascii="Yu Gothic Medium" w:eastAsia="Yu Gothic Medium" w:hAnsi="Yu Gothic Medium"/>
+        </w:rPr>
+      </w:pPr>
+    </w:p>
+    <w:p>
+      <w:pPr>
+        <w:spacing w:after="0" w:line="240" w:lineRule="auto"/>
+        <w:ind w:left="360"/>
+        <w:jc w:val="both"/>
+        <w:rPr>
+          <w:rFonts w:ascii="Yu Gothic Medium" w:eastAsia="Yu Gothic Medium" w:hAnsi="Yu Gothic Medium"/>
+        </w:rPr>
+      </w:pPr>
+      <w:r>
+        <w:rPr>
+          <w:rFonts w:ascii="Yu Gothic Medium" w:eastAsia="Yu Gothic Medium" w:hAnsi="Yu Gothic Medium"/>
+        </w:rPr>
+        <w:t>42 LEVS TOTAL.</w:t>
+      </w:r>
       <w:bookmarkStart w:id="0" w:name="_GoBack"/>
       <w:bookmarkEnd w:id="0"/>
-      <w:r>
-        <w:rPr>
-          <w:rFonts w:ascii="Yu Gothic Medium" w:eastAsia="Yu Gothic Medium" w:hAnsi="Yu Gothic Medium" w:cs="Times New Roman"/>
-          <w:b/>
-          <w:bCs/>
-          <w:sz w:val="24"/>
-          <w:szCs w:val="24"/>
-          <w:lang w:eastAsia="es-ES"/>
-        </w:rPr>
-        <w:lastRenderedPageBreak/>
-        <w:t xml:space="preserve">12. </w:t>
-      </w:r>
-      <w:r>
-        <w:rPr>
-          <w:rFonts w:ascii="Yu Gothic Medium" w:eastAsia="Yu Gothic Medium" w:hAnsi="Yu Gothic Medium" w:cs="Times New Roman"/>
-          <w:b/>
-          <w:bCs/>
-          <w:sz w:val="24"/>
-          <w:szCs w:val="24"/>
-          <w:lang w:eastAsia="es-ES"/>
-        </w:rPr>
-        <w:t>+4. +2 repartido.</w:t>
-      </w:r>
-      <w:r>
-        <w:rPr>
-          <w:rFonts w:ascii="Yu Gothic Medium" w:eastAsia="Yu Gothic Medium" w:hAnsi="Yu Gothic Medium" w:cs="Times New Roman"/>
-          <w:sz w:val="24"/>
-          <w:szCs w:val="24"/>
-          <w:lang w:eastAsia="es-ES"/>
-        </w:rPr>
-        <w:t xml:space="preserve"> Mejora general en habilidades intermedias de todas las ramas elegidas. Incremento menor en recursos clave como vida, energía o reducción de costos.</w:t>
-      </w:r>
-    </w:p>
-    <w:p>
-      <w:pPr>
-        <w:spacing w:after="0" w:line="240" w:lineRule="auto"/>
-        <w:rPr>
-          <w:rFonts w:ascii="Yu Gothic Medium" w:eastAsia="Yu Gothic Medium" w:hAnsi="Yu Gothic Medium" w:cs="Times New Roman"/>
-          <w:sz w:val="24"/>
-          <w:szCs w:val="24"/>
-          <w:lang w:eastAsia="es-ES"/>
-        </w:rPr>
-      </w:pPr>
-      <w:r>
-        <w:rPr>
-          <w:rFonts w:ascii="Yu Gothic Medium" w:eastAsia="Yu Gothic Medium" w:hAnsi="Yu Gothic Medium" w:cs="Times New Roman"/>
-          <w:b/>
-          <w:bCs/>
-          <w:sz w:val="24"/>
-          <w:szCs w:val="24"/>
-          <w:lang w:eastAsia="es-ES"/>
-        </w:rPr>
-        <w:t xml:space="preserve">13. </w:t>
-      </w:r>
-      <w:r>
-        <w:rPr>
-          <w:rFonts w:ascii="Yu Gothic Medium" w:eastAsia="Yu Gothic Medium" w:hAnsi="Yu Gothic Medium" w:cs="Times New Roman"/>
-          <w:b/>
-          <w:bCs/>
-          <w:sz w:val="24"/>
-          <w:szCs w:val="24"/>
-          <w:lang w:eastAsia="es-ES"/>
-        </w:rPr>
-        <w:t>+5. +1 a un stat.</w:t>
-      </w:r>
-      <w:r>
-        <w:rPr>
-          <w:rFonts w:ascii="Yu Gothic Medium" w:eastAsia="Yu Gothic Medium" w:hAnsi="Yu Gothic Medium" w:cs="Times New Roman"/>
-          <w:sz w:val="24"/>
-          <w:szCs w:val="24"/>
-          <w:lang w:eastAsia="es-ES"/>
-        </w:rPr>
-        <w:t xml:space="preserve"> Progreso avanzado en la rama principal. Obtienes un rasgo único que refleja tu experiencia dentro de la secta/familia, aunque no definitivo.</w:t>
-      </w:r>
-    </w:p>
-    <w:p>
-      <w:pPr>
-        <w:spacing w:after="0" w:line="240" w:lineRule="auto"/>
-        <w:rPr>
-          <w:rFonts w:ascii="Yu Gothic Medium" w:eastAsia="Yu Gothic Medium" w:hAnsi="Yu Gothic Medium" w:cs="Times New Roman"/>
-          <w:sz w:val="24"/>
-          <w:szCs w:val="24"/>
-          <w:lang w:eastAsia="es-ES"/>
-        </w:rPr>
-      </w:pPr>
-      <w:r>
-        <w:rPr>
-          <w:rFonts w:ascii="Yu Gothic Medium" w:eastAsia="Yu Gothic Medium" w:hAnsi="Yu Gothic Medium" w:cs="Times New Roman"/>
-          <w:b/>
-          <w:bCs/>
-          <w:sz w:val="24"/>
-          <w:szCs w:val="24"/>
-          <w:lang w:eastAsia="es-ES"/>
-        </w:rPr>
-        <w:t xml:space="preserve">14. </w:t>
-      </w:r>
-      <w:r>
-        <w:rPr>
-          <w:rFonts w:ascii="Yu Gothic Medium" w:eastAsia="Yu Gothic Medium" w:hAnsi="Yu Gothic Medium" w:cs="Times New Roman"/>
-          <w:b/>
-          <w:bCs/>
-          <w:sz w:val="24"/>
-          <w:szCs w:val="24"/>
-          <w:lang w:eastAsia="es-ES"/>
-        </w:rPr>
-        <w:t>+5. +1 a un stat.</w:t>
-      </w:r>
-      <w:r>
-        <w:rPr>
-          <w:rFonts w:ascii="Yu Gothic Medium" w:eastAsia="Yu Gothic Medium" w:hAnsi="Yu Gothic Medium" w:cs="Times New Roman"/>
-          <w:sz w:val="24"/>
-          <w:szCs w:val="24"/>
-          <w:lang w:eastAsia="es-ES"/>
-        </w:rPr>
-        <w:t xml:space="preserve"> Refinamiento en técnicas avanzadas de combate. Incremento leve en una habilidad clave de la rama principal. Segunda rama llega a nivel intermedio.</w:t>
-      </w:r>
-    </w:p>
-    <w:p>
-      <w:pPr>
-        <w:spacing w:after="0" w:line="240" w:lineRule="auto"/>
-        <w:rPr>
-          <w:rFonts w:ascii="Yu Gothic Medium" w:eastAsia="Yu Gothic Medium" w:hAnsi="Yu Gothic Medium" w:cs="Times New Roman"/>
-          <w:sz w:val="24"/>
-          <w:szCs w:val="24"/>
-          <w:lang w:eastAsia="es-ES"/>
-        </w:rPr>
-      </w:pPr>
-      <w:r>
-        <w:rPr>
-          <w:rFonts w:ascii="Yu Gothic Medium" w:eastAsia="Yu Gothic Medium" w:hAnsi="Yu Gothic Medium" w:cs="Times New Roman"/>
-          <w:b/>
-          <w:bCs/>
-          <w:sz w:val="24"/>
-          <w:szCs w:val="24"/>
-          <w:lang w:eastAsia="es-ES"/>
-        </w:rPr>
-        <w:t xml:space="preserve">15. </w:t>
-      </w:r>
-      <w:r>
-        <w:rPr>
-          <w:rFonts w:ascii="Yu Gothic Medium" w:eastAsia="Yu Gothic Medium" w:hAnsi="Yu Gothic Medium" w:cs="Times New Roman"/>
-          <w:b/>
-          <w:bCs/>
-          <w:sz w:val="24"/>
-          <w:szCs w:val="24"/>
-          <w:lang w:eastAsia="es-ES"/>
-        </w:rPr>
-        <w:t>+5. +1 a un stat.</w:t>
-      </w:r>
-      <w:r>
-        <w:rPr>
-          <w:rFonts w:ascii="Yu Gothic Medium" w:eastAsia="Yu Gothic Medium" w:hAnsi="Yu Gothic Medium" w:cs="Times New Roman"/>
-          <w:sz w:val="24"/>
-          <w:szCs w:val="24"/>
-          <w:lang w:eastAsia="es-ES"/>
-        </w:rPr>
-        <w:t xml:space="preserve"> Acceso limitado a habilidades avanzadas en la rama principal. Incremento significativo en estadísticas clave (vida, daño, resistencia).</w:t>
-      </w:r>
-    </w:p>
-    <w:p>
-      <w:pPr>
-        <w:spacing w:after="0" w:line="240" w:lineRule="auto"/>
-        <w:rPr>
-          <w:rFonts w:ascii="Yu Gothic Medium" w:eastAsia="Yu Gothic Medium" w:hAnsi="Yu Gothic Medium" w:cs="Times New Roman"/>
-          <w:sz w:val="24"/>
-          <w:szCs w:val="24"/>
-          <w:lang w:eastAsia="es-ES"/>
-        </w:rPr>
-      </w:pPr>
-      <w:r>
-        <w:rPr>
-          <w:rFonts w:ascii="Yu Gothic Medium" w:eastAsia="Yu Gothic Medium" w:hAnsi="Yu Gothic Medium" w:cs="Times New Roman"/>
-          <w:b/>
-          <w:bCs/>
-          <w:sz w:val="24"/>
-          <w:szCs w:val="24"/>
-          <w:lang w:eastAsia="es-ES"/>
-        </w:rPr>
-        <w:t xml:space="preserve">16. </w:t>
-      </w:r>
-      <w:r>
-        <w:rPr>
-          <w:rFonts w:ascii="Yu Gothic Medium" w:eastAsia="Yu Gothic Medium" w:hAnsi="Yu Gothic Medium" w:cs="Times New Roman"/>
-          <w:b/>
-          <w:bCs/>
-          <w:sz w:val="24"/>
-          <w:szCs w:val="24"/>
-          <w:lang w:eastAsia="es-ES"/>
-        </w:rPr>
-        <w:t>+5. +2 repartido.</w:t>
-      </w:r>
-      <w:r>
-        <w:rPr>
-          <w:rFonts w:ascii="Yu Gothic Medium" w:eastAsia="Yu Gothic Medium" w:hAnsi="Yu Gothic Medium" w:cs="Times New Roman"/>
-          <w:sz w:val="24"/>
-          <w:szCs w:val="24"/>
-          <w:lang w:eastAsia="es-ES"/>
-        </w:rPr>
-        <w:t xml:space="preserve"> Sincronización moderada entre ramas elegidas. Obtienes una mejora significativa en una habilidad clave de la rama principal.</w:t>
-      </w:r>
-    </w:p>
-    <w:p>
-      <w:pPr>
-        <w:spacing w:after="0" w:line="240" w:lineRule="auto"/>
-        <w:rPr>
-          <w:rFonts w:ascii="Yu Gothic Medium" w:eastAsia="Yu Gothic Medium" w:hAnsi="Yu Gothic Medium" w:cs="Times New Roman"/>
-          <w:sz w:val="24"/>
-          <w:szCs w:val="24"/>
-          <w:lang w:eastAsia="es-ES"/>
-        </w:rPr>
-      </w:pPr>
-      <w:r>
-        <w:rPr>
-          <w:rFonts w:ascii="Yu Gothic Medium" w:eastAsia="Yu Gothic Medium" w:hAnsi="Yu Gothic Medium" w:cs="Times New Roman"/>
-          <w:b/>
-          <w:bCs/>
-          <w:sz w:val="24"/>
-          <w:szCs w:val="24"/>
-          <w:lang w:eastAsia="es-ES"/>
-        </w:rPr>
-        <w:t xml:space="preserve">17. </w:t>
-      </w:r>
-      <w:r>
-        <w:rPr>
-          <w:rFonts w:ascii="Yu Gothic Medium" w:eastAsia="Yu Gothic Medium" w:hAnsi="Yu Gothic Medium" w:cs="Times New Roman"/>
-          <w:b/>
-          <w:bCs/>
-          <w:sz w:val="24"/>
-          <w:szCs w:val="24"/>
-          <w:lang w:eastAsia="es-ES"/>
-        </w:rPr>
-        <w:t>+6. +1 a un stat.</w:t>
-      </w:r>
-      <w:r>
-        <w:rPr>
-          <w:rFonts w:ascii="Yu Gothic Medium" w:eastAsia="Yu Gothic Medium" w:hAnsi="Yu Gothic Medium" w:cs="Times New Roman"/>
-          <w:sz w:val="24"/>
-          <w:szCs w:val="24"/>
-          <w:lang w:eastAsia="es-ES"/>
-        </w:rPr>
-        <w:t xml:space="preserve"> Poder avanzado en la rama principal. Sin acceso todavía a técnicas definitivas o habilidades épicas. Incremento notable en resistencia y efectividad.</w:t>
-      </w:r>
-    </w:p>
-    <w:p>
-      <w:pPr>
-        <w:spacing w:after="0" w:line="240" w:lineRule="auto"/>
-        <w:rPr>
-          <w:rFonts w:ascii="Yu Gothic Medium" w:eastAsia="Yu Gothic Medium" w:hAnsi="Yu Gothic Medium" w:cs="Times New Roman"/>
-          <w:sz w:val="24"/>
-          <w:szCs w:val="24"/>
-          <w:lang w:eastAsia="es-ES"/>
-        </w:rPr>
-      </w:pPr>
-      <w:r>
-        <w:rPr>
-          <w:rFonts w:ascii="Yu Gothic Medium" w:eastAsia="Yu Gothic Medium" w:hAnsi="Yu Gothic Medium" w:cs="Times New Roman"/>
-          <w:b/>
-          <w:bCs/>
-          <w:sz w:val="24"/>
-          <w:szCs w:val="24"/>
-          <w:lang w:eastAsia="es-ES"/>
-        </w:rPr>
-        <w:t xml:space="preserve">18. </w:t>
-      </w:r>
-      <w:r>
-        <w:rPr>
-          <w:rFonts w:ascii="Yu Gothic Medium" w:eastAsia="Yu Gothic Medium" w:hAnsi="Yu Gothic Medium" w:cs="Times New Roman"/>
-          <w:b/>
-          <w:bCs/>
-          <w:sz w:val="24"/>
-          <w:szCs w:val="24"/>
-          <w:lang w:eastAsia="es-ES"/>
-        </w:rPr>
-        <w:t>+6. +1 a un stat.</w:t>
-      </w:r>
-      <w:r>
-        <w:rPr>
-          <w:rFonts w:ascii="Yu Gothic Medium" w:eastAsia="Yu Gothic Medium" w:hAnsi="Yu Gothic Medium" w:cs="Times New Roman"/>
-          <w:sz w:val="24"/>
-          <w:szCs w:val="24"/>
-          <w:lang w:eastAsia="es-ES"/>
-        </w:rPr>
-        <w:t xml:space="preserve"> Refinamiento en habilidades avanzadas. Incremento moderado en habilidades de ramas secundarias. Ganas acceso a técnicas de nivel alto en la rama principal.</w:t>
-      </w:r>
-    </w:p>
-    <w:p>
-      <w:pPr>
-        <w:spacing w:after="0" w:line="240" w:lineRule="auto"/>
-        <w:rPr>
-          <w:rFonts w:ascii="Yu Gothic Medium" w:eastAsia="Yu Gothic Medium" w:hAnsi="Yu Gothic Medium" w:cs="Times New Roman"/>
-          <w:sz w:val="24"/>
-          <w:szCs w:val="24"/>
-          <w:lang w:eastAsia="es-ES"/>
-        </w:rPr>
-      </w:pPr>
-      <w:r>
-        <w:rPr>
-          <w:rFonts w:ascii="Yu Gothic Medium" w:eastAsia="Yu Gothic Medium" w:hAnsi="Yu Gothic Medium" w:cs="Times New Roman"/>
-          <w:b/>
-          <w:bCs/>
-          <w:sz w:val="24"/>
-          <w:szCs w:val="24"/>
-          <w:lang w:eastAsia="es-ES"/>
-        </w:rPr>
-        <w:t xml:space="preserve">19. </w:t>
-      </w:r>
-      <w:r>
-        <w:rPr>
-          <w:rFonts w:ascii="Yu Gothic Medium" w:eastAsia="Yu Gothic Medium" w:hAnsi="Yu Gothic Medium" w:cs="Times New Roman"/>
-          <w:b/>
-          <w:bCs/>
-          <w:sz w:val="24"/>
-          <w:szCs w:val="24"/>
-          <w:lang w:eastAsia="es-ES"/>
-        </w:rPr>
-        <w:t>+6. +1 a un stat.</w:t>
-      </w:r>
-      <w:r>
-        <w:rPr>
-          <w:rFonts w:ascii="Yu Gothic Medium" w:eastAsia="Yu Gothic Medium" w:hAnsi="Yu Gothic Medium" w:cs="Times New Roman"/>
-          <w:sz w:val="24"/>
-          <w:szCs w:val="24"/>
-          <w:lang w:eastAsia="es-ES"/>
-        </w:rPr>
-        <w:t xml:space="preserve"> Dominio avanzado en todas las ramas elegidas. Obtienes un rasgo exclusivo que representa tu crecimiento dentro de la secta/familia, pero no definitivo.</w:t>
-      </w:r>
-    </w:p>
-    <w:p>
-      <w:pPr>
-        <w:spacing w:after="0" w:line="240" w:lineRule="auto"/>
-        <w:jc w:val="both"/>
-        <w:rPr>
-          <w:rFonts w:ascii="Yu Gothic Medium" w:eastAsia="Yu Gothic Medium" w:hAnsi="Yu Gothic Medium"/>
-        </w:rPr>
-      </w:pPr>
-      <w:r>
-        <w:rPr>
-          <w:rFonts w:ascii="Yu Gothic Medium" w:eastAsia="Yu Gothic Medium" w:hAnsi="Yu Gothic Medium" w:cs="Times New Roman"/>
-          <w:b/>
-          <w:bCs/>
-          <w:sz w:val="24"/>
-          <w:szCs w:val="24"/>
-          <w:lang w:eastAsia="es-ES"/>
-        </w:rPr>
-        <w:t xml:space="preserve">20. </w:t>
-      </w:r>
-      <w:r>
-        <w:rPr>
-          <w:rFonts w:ascii="Yu Gothic Medium" w:eastAsia="Yu Gothic Medium" w:hAnsi="Yu Gothic Medium" w:cs="Times New Roman"/>
-          <w:b/>
-          <w:bCs/>
-          <w:sz w:val="24"/>
-          <w:szCs w:val="24"/>
-          <w:lang w:eastAsia="es-ES"/>
-        </w:rPr>
-        <w:t>+6. +2 repartido.</w:t>
-      </w:r>
-      <w:r>
-        <w:rPr>
-          <w:rFonts w:ascii="Yu Gothic Medium" w:eastAsia="Yu Gothic Medium" w:hAnsi="Yu Gothic Medium" w:cs="Times New Roman"/>
-          <w:sz w:val="24"/>
-          <w:szCs w:val="24"/>
-          <w:lang w:eastAsia="es-ES"/>
-        </w:rPr>
-        <w:t xml:space="preserve"> Primer acceso a habilidades definitivas de la rama principal. Representa el reconocimiento dentro de la secta/familia, pero sin alcanzar un poder absoluto.</w:t>
-      </w:r>
-    </w:p>
-    <w:p>
-      <w:pPr>
-        <w:spacing w:after="0" w:line="240" w:lineRule="auto"/>
-        <w:ind w:left="360"/>
-        <w:jc w:val="both"/>
-        <w:rPr>
-          <w:rFonts w:ascii="Yu Gothic Medium" w:eastAsia="Yu Gothic Medium" w:hAnsi="Yu Gothic Medium"/>
-        </w:rPr>
-      </w:pPr>
-    </w:p>
-    <w:p>
-      <w:pPr>
-        <w:spacing w:after="0" w:line="240" w:lineRule="auto"/>
-        <w:ind w:left="360"/>
-        <w:jc w:val="both"/>
-        <w:rPr>
-          <w:rFonts w:ascii="Yu Gothic Medium" w:eastAsia="Yu Gothic Medium" w:hAnsi="Yu Gothic Medium"/>
-        </w:rPr>
-      </w:pPr>
-    </w:p>
-    <w:p>
-      <w:pPr>
-        <w:spacing w:after="0" w:line="240" w:lineRule="auto"/>
-        <w:ind w:left="360"/>
-        <w:jc w:val="both"/>
-        <w:rPr>
-          <w:rFonts w:ascii="Yu Gothic Medium" w:eastAsia="Yu Gothic Medium" w:hAnsi="Yu Gothic Medium"/>
-        </w:rPr>
-      </w:pPr>
-    </w:p>
-    <w:p>
-      <w:pPr>
-        <w:spacing w:after="0" w:line="240" w:lineRule="auto"/>
-        <w:ind w:left="360"/>
-        <w:jc w:val="both"/>
-        <w:rPr>
-          <w:rFonts w:ascii="Yu Gothic Medium" w:eastAsia="Yu Gothic Medium" w:hAnsi="Yu Gothic Medium"/>
-        </w:rPr>
-      </w:pPr>
-    </w:p>
-    <w:p>
-      <w:pPr>
-        <w:spacing w:after="0" w:line="240" w:lineRule="auto"/>
-        <w:ind w:left="360"/>
-        <w:jc w:val="both"/>
-        <w:rPr>
-          <w:rFonts w:ascii="Yu Gothic Medium" w:eastAsia="Yu Gothic Medium" w:hAnsi="Yu Gothic Medium"/>
-        </w:rPr>
-      </w:pPr>
-    </w:p>
-    <w:p>
-      <w:pPr>
-        <w:spacing w:after="0" w:line="240" w:lineRule="auto"/>
-        <w:ind w:left="360"/>
-        <w:jc w:val="both"/>
-        <w:rPr>
-          <w:rFonts w:ascii="Yu Gothic Medium" w:eastAsia="Yu Gothic Medium" w:hAnsi="Yu Gothic Medium"/>
-        </w:rPr>
-      </w:pPr>
     </w:p>
     <w:p>
       <w:pPr>
@@ -1644,7 +1650,6 @@
       <w:spacing w:after="0" w:line="240" w:lineRule="auto"/>
     </w:pPr>
     <w:tblPr>
-      <w:tblInd w:w="0" w:type="dxa"/>
       <w:tblBorders>
         <w:top w:val="single" w:sz="4" w:space="0" w:color="auto"/>
         <w:left w:val="single" w:sz="4" w:space="0" w:color="auto"/>
@@ -1653,12 +1658,6 @@
         <w:insideH w:val="single" w:sz="4" w:space="0" w:color="auto"/>
         <w:insideV w:val="single" w:sz="4" w:space="0" w:color="auto"/>
       </w:tblBorders>
-      <w:tblCellMar>
-        <w:top w:w="0" w:type="dxa"/>
-        <w:left w:w="108" w:type="dxa"/>
-        <w:bottom w:w="0" w:type="dxa"/>
-        <w:right w:w="108" w:type="dxa"/>
-      </w:tblCellMar>
     </w:tblPr>
     <w:trPr>
       <w:hidden/>
@@ -1984,7 +1983,6 @@
       <w:spacing w:after="0" w:line="240" w:lineRule="auto"/>
     </w:pPr>
     <w:tblPr>
-      <w:tblInd w:w="0" w:type="dxa"/>
       <w:tblBorders>
         <w:top w:val="single" w:sz="4" w:space="0" w:color="auto"/>
         <w:left w:val="single" w:sz="4" w:space="0" w:color="auto"/>
@@ -1993,12 +1991,6 @@
         <w:insideH w:val="single" w:sz="4" w:space="0" w:color="auto"/>
         <w:insideV w:val="single" w:sz="4" w:space="0" w:color="auto"/>
       </w:tblBorders>
-      <w:tblCellMar>
-        <w:top w:w="0" w:type="dxa"/>
-        <w:left w:w="108" w:type="dxa"/>
-        <w:bottom w:w="0" w:type="dxa"/>
-        <w:right w:w="108" w:type="dxa"/>
-      </w:tblCellMar>
     </w:tblPr>
     <w:trPr>
       <w:hidden/>
@@ -2352,7 +2344,7 @@
 </file>
 
 <file path=customXml/itemProps1.xml><?xml version="1.0" encoding="utf-8"?>
-<ds:datastoreItem xmlns:ds="http://schemas.openxmlformats.org/officeDocument/2006/customXml" ds:itemID="{D0F2F0E2-84F3-495E-8896-C10C13EE2488}">
+<ds:datastoreItem xmlns:ds="http://schemas.openxmlformats.org/officeDocument/2006/customXml" ds:itemID="{6D8BADD4-522E-4BAC-93BF-53B2161A6FF2}">
   <ds:schemaRefs>
     <ds:schemaRef ds:uri="http://schemas.openxmlformats.org/officeDocument/2006/bibliography"/>
   </ds:schemaRefs>

</xml_diff>